<commit_message>
adjust cleaning missing values
</commit_message>
<xml_diff>
--- a/Round_1/Dataset Round 01/Cleaning data.docx
+++ b/Round_1/Dataset Round 01/Cleaning data.docx
@@ -3541,18 +3541,68 @@
               </w:rPr>
               <w:t xml:space="preserve"> để tính tỉ lệ</w:t>
             </w:r>
+          </w:p>
+          <w:p>
+            <w:pPr>
+              <w:rPr>
+                <w:rFonts w:ascii="Times New Roman" w:hAnsi="Times New Roman" w:cs="Times New Roman"/>
+              </w:rPr>
+            </w:pPr>
+            <w:r>
+              <w:rPr>
+                <w:rFonts w:ascii="Times New Roman" w:hAnsi="Times New Roman" w:cs="Times New Roman"/>
+              </w:rPr>
+              <w:t xml:space="preserve">- So sánh 2 phương pháp </w:t>
+            </w:r>
             <w:r>
               <w:rPr>
                 <w:rFonts w:ascii="Times New Roman" w:hAnsi="Times New Roman" w:cs="Times New Roman"/>
               </w:rPr>
               <w:br/>
-              <w:t>- Đ</w:t>
-            </w:r>
-            <w:r>
-              <w:rPr>
-                <w:rFonts w:ascii="Times New Roman" w:hAnsi="Times New Roman" w:cs="Times New Roman"/>
-              </w:rPr>
-              <w:t>iền median theo Age#Group#2, fallback: median toàn bộ</w:t>
+              <w:t xml:space="preserve">+ </w:t>
+            </w:r>
+            <w:r>
+              <w:rPr>
+                <w:rFonts w:ascii="Times New Roman" w:hAnsi="Times New Roman" w:cs="Times New Roman"/>
+              </w:rPr>
+              <w:t>Median cho ra một đỉnh cực mạnh tại điểm trung vị.</w:t>
+            </w:r>
+          </w:p>
+          <w:p>
+            <w:pPr>
+              <w:rPr>
+                <w:rFonts w:ascii="Times New Roman" w:hAnsi="Times New Roman" w:cs="Times New Roman"/>
+              </w:rPr>
+            </w:pPr>
+            <w:r>
+              <w:rPr>
+                <w:rFonts w:ascii="Times New Roman" w:hAnsi="Times New Roman" w:cs="Times New Roman"/>
+              </w:rPr>
+              <w:t xml:space="preserve"> + </w:t>
+            </w:r>
+            <w:r>
+              <w:rPr>
+                <w:rFonts w:ascii="Times New Roman" w:hAnsi="Times New Roman" w:cs="Times New Roman"/>
+              </w:rPr>
+              <w:t>Multiple Imputation tạo ra phân phối rộng hơn, phản ánh đúng độ biến động của thu nhập thực tế.</w:t>
+            </w:r>
+            <w:r>
+              <w:rPr>
+                <w:rFonts w:ascii="Times New Roman" w:hAnsi="Times New Roman" w:cs="Times New Roman"/>
+              </w:rPr>
+              <w:br/>
+            </w:r>
+            <w:r>
+              <w:rPr>
+                <w:rFonts w:ascii="Times New Roman" w:hAnsi="Times New Roman" w:cs="Times New Roman"/>
+              </w:rPr>
+              <w:t xml:space="preserve">=&gt; dùng </w:t>
+            </w:r>
+            <w:r>
+              <w:rPr>
+                <w:rFonts w:ascii="Times New Roman" w:hAnsi="Times New Roman" w:cs="Times New Roman"/>
+              </w:rPr>
+              <w:t>Multiple Imputation</w:t>
             </w:r>
           </w:p>
         </w:tc>
@@ -3989,7 +4039,6 @@
               <w:rPr>
                 <w:rFonts w:ascii="Times New Roman" w:hAnsi="Times New Roman" w:cs="Times New Roman"/>
               </w:rPr>
-              <w:lastRenderedPageBreak/>
               <w:t xml:space="preserve">- Ghi nhận missing values thành từ </w:t>
             </w:r>
             <w:r>
@@ -4034,7 +4083,6 @@
               <w:rPr>
                 <w:rFonts w:ascii="Times New Roman" w:hAnsi="Times New Roman" w:cs="Times New Roman"/>
               </w:rPr>
-              <w:lastRenderedPageBreak/>
               <w:t>Lỗi định dạng hoặc xử lý trong quá trình ET</w:t>
             </w:r>
             <w:r>
@@ -4728,6 +4776,7 @@
               <w:rPr>
                 <w:rFonts w:ascii="Times New Roman" w:hAnsi="Times New Roman" w:cs="Times New Roman"/>
               </w:rPr>
+              <w:lastRenderedPageBreak/>
               <w:t>- Nếu vẫn thiếu → gán "Unaware"</w:t>
             </w:r>
           </w:p>
@@ -4746,6 +4795,7 @@
               <w:rPr>
                 <w:rFonts w:ascii="Times New Roman" w:hAnsi="Times New Roman" w:cs="Times New Roman"/>
               </w:rPr>
+              <w:lastRenderedPageBreak/>
               <w:t>Những người không có spontaneous thường cũng không có awareness. Có thể là khách mới hoặc không tiếp xúc với thương hiệu</w:t>
             </w:r>
           </w:p>
@@ -5497,7 +5547,6 @@
               <w:rPr>
                 <w:rFonts w:ascii="Times New Roman" w:hAnsi="Times New Roman" w:cs="Times New Roman"/>
               </w:rPr>
-              <w:lastRenderedPageBreak/>
               <w:t>- Nếu thiếu → gán PPA = median, sau đó tính spending</w:t>
             </w:r>
           </w:p>
@@ -5516,7 +5565,6 @@
               <w:rPr>
                 <w:rFonts w:ascii="Times New Roman" w:hAnsi="Times New Roman" w:cs="Times New Roman"/>
               </w:rPr>
-              <w:lastRenderedPageBreak/>
               <w:t>Không nhớ chi tiêu mỗi lần ghé hoặc không có hành vi cụ thể.</w:t>
             </w:r>
           </w:p>
@@ -6207,15 +6255,7 @@
           <w:b/>
           <w:bCs/>
         </w:rPr>
-        <w:t xml:space="preserve">- </w:t>
-      </w:r>
-      <w:r>
-        <w:rPr>
-          <w:rFonts w:ascii="Times New Roman" w:hAnsi="Times New Roman" w:cs="Times New Roman"/>
-          <w:b/>
-          <w:bCs/>
-        </w:rPr>
-        <w:t>Tóm tắt phương pháp và tiêu chí xử lý các lỗi chất lượng dữ liệu</w:t>
+        <w:t>- Tóm tắt phương pháp và tiêu chí xử lý các lỗi chất lượng dữ liệu</w:t>
       </w:r>
     </w:p>
     <w:tbl>
@@ -7813,6 +7853,7 @@
   <w:style w:type="character" w:default="1" w:styleId="DefaultParagraphFont">
     <w:name w:val="Default Paragraph Font"/>
     <w:uiPriority w:val="1"/>
+    <w:semiHidden/>
     <w:unhideWhenUsed/>
   </w:style>
   <w:style w:type="table" w:default="1" w:styleId="TableNormal">

</xml_diff>